<commit_message>
Opdatering af Deployment diagram efter samtale med Troels, der viste at GUI'en skulle opdeles i Client og admin
</commit_message>
<xml_diff>
--- a/Systemarkitektur/Deployment diagram.docx
+++ b/Systemarkitektur/Deployment diagram.docx
@@ -6,54 +6,121 @@
       <w:r>
         <w:t>Deployment diagram</w:t>
       </w:r>
-      <w:bookmarkStart w:id="0" w:name="_GoBack"/>
-      <w:bookmarkEnd w:id="0"/>
     </w:p>
     <w:p>
-      <w:r>
-        <w:t xml:space="preserve">I gennem projektet er der valgt ikke at bruge </w:t>
+      <w:pPr>
+        <w:keepNext/>
+      </w:pPr>
+      <w:r>
+        <w:object w:dxaOrig="9121" w:dyaOrig="6091">
+          <v:shapetype id="_x0000_t75" coordsize="21600,21600" o:spt="75" o:preferrelative="t" path="m@4@5l@4@11@9@11@9@5xe" filled="f" stroked="f">
+            <v:stroke joinstyle="miter"/>
+            <v:formulas>
+              <v:f eqn="if lineDrawn pixelLineWidth 0"/>
+              <v:f eqn="sum @0 1 0"/>
+              <v:f eqn="sum 0 0 @1"/>
+              <v:f eqn="prod @2 1 2"/>
+              <v:f eqn="prod @3 21600 pixelWidth"/>
+              <v:f eqn="prod @3 21600 pixelHeight"/>
+              <v:f eqn="sum @0 0 1"/>
+              <v:f eqn="prod @6 1 2"/>
+              <v:f eqn="prod @7 21600 pixelWidth"/>
+              <v:f eqn="sum @8 21600 0"/>
+              <v:f eqn="prod @7 21600 pixelHeight"/>
+              <v:f eqn="sum @10 21600 0"/>
+            </v:formulas>
+            <v:path o:extrusionok="f" gradientshapeok="t" o:connecttype="rect"/>
+            <o:lock v:ext="edit" aspectratio="t"/>
+          </v:shapetype>
+          <v:shape id="_x0000_i1025" type="#_x0000_t75" style="width:456pt;height:304.5pt" o:ole="">
+            <v:imagedata r:id="rId5" o:title=""/>
+          </v:shape>
+          <o:OLEObject Type="Embed" ProgID="Visio.Drawing.15" ShapeID="_x0000_i1025" DrawAspect="Content" ObjectID="_1518349661" r:id="rId6"/>
+        </w:object>
+      </w:r>
+    </w:p>
+    <w:p>
+      <w:pPr>
+        <w:pStyle w:val="Caption"/>
+      </w:pPr>
+      <w:bookmarkStart w:id="0" w:name="_Ref444607459"/>
+      <w:r>
+        <w:t xml:space="preserve">Figur </w:t>
+      </w:r>
+      <w:fldSimple w:instr=" SEQ Figur \* ARABIC ">
+        <w:r>
+          <w:rPr>
+            <w:noProof/>
+          </w:rPr>
+          <w:t>1</w:t>
+        </w:r>
+      </w:fldSimple>
+      <w:bookmarkEnd w:id="0"/>
+      <w:r>
+        <w:t>: Deployment diagram for Pristjek220</w:t>
+      </w:r>
+    </w:p>
+    <w:p>
+      <w:r>
+        <w:fldChar w:fldCharType="begin"/>
+      </w:r>
+      <w:r>
+        <w:instrText xml:space="preserve"> REF _Ref444607459 \h </w:instrText>
+      </w:r>
+      <w:r>
+        <w:fldChar w:fldCharType="separate"/>
+      </w:r>
+      <w:r>
+        <w:t xml:space="preserve">Figur </w:t>
+      </w:r>
+      <w:r>
+        <w:rPr>
+          <w:noProof/>
+        </w:rPr>
+        <w:t>1</w:t>
+      </w:r>
+      <w:r>
+        <w:fldChar w:fldCharType="end"/>
+      </w:r>
+      <w:r>
+        <w:t xml:space="preserve"> viser </w:t>
       </w:r>
       <w:proofErr w:type="spellStart"/>
       <w:r>
-        <w:t>d</w:t>
-      </w:r>
-      <w:r>
-        <w:t>eployment</w:t>
+        <w:t>deployment</w:t>
       </w:r>
       <w:proofErr w:type="spellEnd"/>
       <w:r>
-        <w:t xml:space="preserve"> diagrammer,</w:t>
-      </w:r>
-      <w:r>
-        <w:t xml:space="preserve"> da d</w:t>
-      </w:r>
-      <w:r>
-        <w:t>e bruges til at vise hvor softwaren skal ligge på hardwaren.</w:t>
-      </w:r>
-      <w:r>
-        <w:t xml:space="preserve"> Dette projekt består kun af to forskellige hardware moduler, og derfor er den information der kan ses i et </w:t>
+        <w:t xml:space="preserve"> diagrammet for Pristjek220. Diagrammet vise</w:t>
+      </w:r>
+      <w:bookmarkStart w:id="1" w:name="_GoBack"/>
+      <w:bookmarkEnd w:id="1"/>
+      <w:r>
+        <w:t xml:space="preserve">r på hvilke hardware elementer, som de forskellige software implementeringer skal ligge. Kommunikationen mellem de forskellige enheder og DB Serveren, foregår ved brug af </w:t>
       </w:r>
       <w:proofErr w:type="spellStart"/>
       <w:r>
-        <w:t>deployment</w:t>
+        <w:t>Named</w:t>
       </w:r>
       <w:proofErr w:type="spellEnd"/>
       <w:r>
-        <w:t xml:space="preserve"> diagram unødvendig. Normalt vil der ses </w:t>
+        <w:t xml:space="preserve"> </w:t>
       </w:r>
       <w:proofErr w:type="spellStart"/>
       <w:r>
-        <w:t>deployment</w:t>
+        <w:t>Pipes</w:t>
       </w:r>
       <w:proofErr w:type="spellEnd"/>
       <w:r>
-        <w:t xml:space="preserve"> diagrammer i</w:t>
-      </w:r>
-      <w:r>
-        <w:t xml:space="preserve"> store systemer, for at få et overblik over hvor de forskellige software dele skal implementeres. Diagrammet, bruges i tæt sammenhæng med hardware modsat UML diagrammer, som primært håndterer software</w:t>
-      </w:r>
-      <w:r>
-        <w:t>.</w:t>
+        <w:t xml:space="preserve">, som er den </w:t>
+      </w:r>
+      <w:proofErr w:type="spellStart"/>
+      <w:r>
+        <w:t>protocol</w:t>
+      </w:r>
+      <w:proofErr w:type="spellEnd"/>
+      <w:r>
+        <w:t xml:space="preserve"> der overføres til og fra databasen med.</w:t>
       </w:r>
     </w:p>
     <w:sectPr>
@@ -487,6 +554,25 @@
     <w:semiHidden/>
     <w:unhideWhenUsed/>
   </w:style>
+  <w:style w:type="paragraph" w:styleId="Caption">
+    <w:name w:val="caption"/>
+    <w:basedOn w:val="Normal"/>
+    <w:next w:val="Normal"/>
+    <w:uiPriority w:val="35"/>
+    <w:unhideWhenUsed/>
+    <w:qFormat/>
+    <w:rsid w:val="008314FB"/>
+    <w:pPr>
+      <w:spacing w:after="200" w:line="240" w:lineRule="auto"/>
+    </w:pPr>
+    <w:rPr>
+      <w:i/>
+      <w:iCs/>
+      <w:color w:val="44546A" w:themeColor="text2"/>
+      <w:sz w:val="18"/>
+      <w:szCs w:val="18"/>
+    </w:rPr>
+  </w:style>
 </w:styles>
 </file>
 
@@ -749,4 +835,16 @@
     </a:ext>
   </a:extLst>
 </a:theme>
+</file>
+
+<file path=customXml/item1.xml><?xml version="1.0" encoding="utf-8"?>
+<b:Sources xmlns:b="http://schemas.openxmlformats.org/officeDocument/2006/bibliography" xmlns="http://schemas.openxmlformats.org/officeDocument/2006/bibliography" SelectedStyle="\APASixthEditionOfficeOnline.xsl" StyleName="APA" Version="6"/>
+</file>
+
+<file path=customXml/itemProps1.xml><?xml version="1.0" encoding="utf-8"?>
+<ds:datastoreItem xmlns:ds="http://schemas.openxmlformats.org/officeDocument/2006/customXml" ds:itemID="{6CB44502-EFC6-4F36-832E-6B569BA26811}">
+  <ds:schemaRefs>
+    <ds:schemaRef ds:uri="http://schemas.openxmlformats.org/officeDocument/2006/bibliography"/>
+  </ds:schemaRefs>
+</ds:datastoreItem>
 </file>
</xml_diff>

<commit_message>
Opdatering af Deployment diagram, efter de navne der er skrevet ind i problemformulering
</commit_message>
<xml_diff>
--- a/Systemarkitektur/Deployment diagram.docx
+++ b/Systemarkitektur/Deployment diagram.docx
@@ -32,10 +32,10 @@
             <v:path o:extrusionok="f" gradientshapeok="t" o:connecttype="rect"/>
             <o:lock v:ext="edit" aspectratio="t"/>
           </v:shapetype>
-          <v:shape id="_x0000_i1025" type="#_x0000_t75" style="width:456pt;height:304.5pt" o:ole="">
+          <v:shape id="_x0000_i1025" type="#_x0000_t75" style="width:455.75pt;height:304.3pt" o:ole="">
             <v:imagedata r:id="rId5" o:title=""/>
           </v:shape>
-          <o:OLEObject Type="Embed" ProgID="Visio.Drawing.15" ShapeID="_x0000_i1025" DrawAspect="Content" ObjectID="_1518349661" r:id="rId6"/>
+          <o:OLEObject Type="Embed" ProgID="Visio.Drawing.15" ShapeID="_x0000_i1025" DrawAspect="Content" ObjectID="_1518791031" r:id="rId6"/>
         </w:object>
       </w:r>
     </w:p>
@@ -47,31 +47,14 @@
       <w:r>
         <w:t xml:space="preserve">Figur </w:t>
       </w:r>
-      <w:fldSimple w:instr=" SEQ Figur \* ARABIC ">
-        <w:r>
-          <w:rPr>
-            <w:noProof/>
-          </w:rPr>
-          <w:t>1</w:t>
-        </w:r>
-      </w:fldSimple>
-      <w:bookmarkEnd w:id="0"/>
-      <w:r>
-        <w:t>: Deployment diagram for Pristjek220</w:t>
-      </w:r>
-    </w:p>
-    <w:p>
       <w:r>
         <w:fldChar w:fldCharType="begin"/>
       </w:r>
       <w:r>
-        <w:instrText xml:space="preserve"> REF _Ref444607459 \h </w:instrText>
+        <w:instrText xml:space="preserve"> SEQ Figur \* ARABIC </w:instrText>
       </w:r>
       <w:r>
         <w:fldChar w:fldCharType="separate"/>
-      </w:r>
-      <w:r>
-        <w:t xml:space="preserve">Figur </w:t>
       </w:r>
       <w:r>
         <w:rPr>
@@ -80,8 +63,41 @@
         <w:t>1</w:t>
       </w:r>
       <w:r>
+        <w:rPr>
+          <w:noProof/>
+        </w:rPr>
         <w:fldChar w:fldCharType="end"/>
       </w:r>
+      <w:bookmarkEnd w:id="0"/>
+      <w:r>
+        <w:t>: Deployment diagram for Pristjek220</w:t>
+      </w:r>
+    </w:p>
+    <w:p>
+      <w:r>
+        <w:fldChar w:fldCharType="begin"/>
+      </w:r>
+      <w:r>
+        <w:instrText xml:space="preserve"> REF _Ref444607459 \h </w:instrText>
+      </w:r>
+      <w:r>
+        <w:fldChar w:fldCharType="separate"/>
+      </w:r>
+      <w:r>
+        <w:t>Figur</w:t>
+      </w:r>
+      <w:r>
+        <w:t xml:space="preserve"> </w:t>
+      </w:r>
+      <w:r>
+        <w:rPr>
+          <w:noProof/>
+        </w:rPr>
+        <w:t>1</w:t>
+      </w:r>
+      <w:r>
+        <w:fldChar w:fldCharType="end"/>
+      </w:r>
       <w:r>
         <w:t xml:space="preserve"> viser </w:t>
       </w:r>
@@ -91,37 +107,59 @@
       </w:r>
       <w:proofErr w:type="spellEnd"/>
       <w:r>
-        <w:t xml:space="preserve"> diagrammet for Pristjek220. Diagrammet vise</w:t>
+        <w:t xml:space="preserve"> diagrammet for Pristjek220. Diagrammet viser på hvilke hardware elementer, som de forskellige software implementeringer skal </w:t>
+      </w:r>
+      <w:r>
+        <w:t>implementeres</w:t>
+      </w:r>
+      <w:r>
+        <w:t xml:space="preserve">. Kommunikationen mellem de forskellige enheder og DB Serveren, foregår ved brug af </w:t>
+      </w:r>
+      <w:proofErr w:type="spellStart"/>
+      <w:r>
+        <w:t>Named</w:t>
+      </w:r>
+      <w:proofErr w:type="spellEnd"/>
+      <w:r>
+        <w:t xml:space="preserve"> </w:t>
+      </w:r>
+      <w:proofErr w:type="spellStart"/>
+      <w:r>
+        <w:t>Pipes</w:t>
+      </w:r>
+      <w:proofErr w:type="spellEnd"/>
+      <w:r>
+        <w:t xml:space="preserve">, som er den </w:t>
+      </w:r>
+      <w:proofErr w:type="spellStart"/>
+      <w:r>
+        <w:t>protocol</w:t>
+      </w:r>
+      <w:proofErr w:type="spellEnd"/>
+      <w:r>
+        <w:t xml:space="preserve"> der overføres til og fra databasen med.</w:t>
+      </w:r>
+      <w:r>
+        <w:t xml:space="preserve"> De forskellige </w:t>
+      </w:r>
+      <w:proofErr w:type="spellStart"/>
+      <w:r>
+        <w:t>artifact’s</w:t>
+      </w:r>
+      <w:proofErr w:type="spellEnd"/>
+      <w:r>
+        <w:t xml:space="preserve"> på de to forskellige Devices, er </w:t>
+      </w:r>
+      <w:proofErr w:type="spellStart"/>
+      <w:r>
+        <w:t>main</w:t>
+      </w:r>
+      <w:proofErr w:type="spellEnd"/>
+      <w:r>
+        <w:t xml:space="preserve"> programmet, som kører på dem.</w:t>
       </w:r>
       <w:bookmarkStart w:id="1" w:name="_GoBack"/>
       <w:bookmarkEnd w:id="1"/>
-      <w:r>
-        <w:t xml:space="preserve">r på hvilke hardware elementer, som de forskellige software implementeringer skal ligge. Kommunikationen mellem de forskellige enheder og DB Serveren, foregår ved brug af </w:t>
-      </w:r>
-      <w:proofErr w:type="spellStart"/>
-      <w:r>
-        <w:t>Named</w:t>
-      </w:r>
-      <w:proofErr w:type="spellEnd"/>
-      <w:r>
-        <w:t xml:space="preserve"> </w:t>
-      </w:r>
-      <w:proofErr w:type="spellStart"/>
-      <w:r>
-        <w:t>Pipes</w:t>
-      </w:r>
-      <w:proofErr w:type="spellEnd"/>
-      <w:r>
-        <w:t xml:space="preserve">, som er den </w:t>
-      </w:r>
-      <w:proofErr w:type="spellStart"/>
-      <w:r>
-        <w:t>protocol</w:t>
-      </w:r>
-      <w:proofErr w:type="spellEnd"/>
-      <w:r>
-        <w:t xml:space="preserve"> der overføres til og fra databasen med.</w:t>
-      </w:r>
     </w:p>
     <w:sectPr>
       <w:pgSz w:w="11906" w:h="16838"/>
@@ -842,7 +880,7 @@
 </file>
 
 <file path=customXml/itemProps1.xml><?xml version="1.0" encoding="utf-8"?>
-<ds:datastoreItem xmlns:ds="http://schemas.openxmlformats.org/officeDocument/2006/customXml" ds:itemID="{6CB44502-EFC6-4F36-832E-6B569BA26811}">
+<ds:datastoreItem xmlns:ds="http://schemas.openxmlformats.org/officeDocument/2006/customXml" ds:itemID="{CCF2F71E-0C06-4F69-A985-394012685969}">
   <ds:schemaRefs>
     <ds:schemaRef ds:uri="http://schemas.openxmlformats.org/officeDocument/2006/bibliography"/>
   </ds:schemaRefs>

</xml_diff>